<commit_message>
added and updated timetable
</commit_message>
<xml_diff>
--- a/Lastenblatt.docx
+++ b/Lastenblatt.docx
@@ -39,7 +39,23 @@
     <w:p>
       <w:r>
         <w:tab/>
-        <w:t>Remove und add währen game möglich</w:t>
+        <w:t xml:space="preserve">Remove und </w:t>
+      </w:r>
+      <w:proofErr w:type="spellStart"/>
+      <w:r>
+        <w:t>add</w:t>
+      </w:r>
+      <w:proofErr w:type="spellEnd"/>
+      <w:r>
+        <w:t xml:space="preserve"> währen </w:t>
+      </w:r>
+      <w:proofErr w:type="spellStart"/>
+      <w:r>
+        <w:t>game</w:t>
+      </w:r>
+      <w:proofErr w:type="spellEnd"/>
+      <w:r>
+        <w:t xml:space="preserve"> möglich</w:t>
       </w:r>
     </w:p>
     <w:p>
@@ -50,8 +66,12 @@
     <w:p>
       <w:r>
         <w:tab/>
+      </w:r>
+      <w:proofErr w:type="spellStart"/>
+      <w:r>
         <w:t>Highscore</w:t>
       </w:r>
+      <w:proofErr w:type="spellEnd"/>
     </w:p>
     <w:p>
       <w:r>
@@ -68,13 +88,29 @@
     <w:p>
       <w:r>
         <w:tab/>
-        <w:t xml:space="preserve">Erste spieler der stirbt </w:t>
+        <w:t xml:space="preserve">Erste </w:t>
+      </w:r>
+      <w:proofErr w:type="spellStart"/>
+      <w:r>
+        <w:t>spieler</w:t>
+      </w:r>
+      <w:proofErr w:type="spellEnd"/>
+      <w:r>
+        <w:t xml:space="preserve"> der stirbt </w:t>
       </w:r>
       <w:r>
         <w:sym w:font="Wingdings" w:char="F0E0"/>
       </w:r>
       <w:r>
-        <w:t xml:space="preserve"> 0 punkte, der zweite der stirbt </w:t>
+        <w:t xml:space="preserve"> 0 </w:t>
+      </w:r>
+      <w:proofErr w:type="spellStart"/>
+      <w:r>
+        <w:t>punkte</w:t>
+      </w:r>
+      <w:proofErr w:type="spellEnd"/>
+      <w:r>
+        <w:t xml:space="preserve">, der zweite der stirbt </w:t>
       </w:r>
       <w:r>
         <w:sym w:font="Wingdings" w:char="F0E0"/>
@@ -91,13 +127,60 @@
     <w:p>
       <w:r>
         <w:tab/>
-        <w:t>Geschwindigkeit wie mit animations(optional: einstellbar before game)</w:t>
-      </w:r>
-    </w:p>
-    <w:p>
-      <w:r>
-        <w:tab/>
-        <w:t>Canvas (optional größe des bildschirms ändern)</w:t>
+        <w:t xml:space="preserve">Geschwindigkeit wie mit </w:t>
+      </w:r>
+      <w:proofErr w:type="spellStart"/>
+      <w:r>
+        <w:t>animations</w:t>
+      </w:r>
+      <w:proofErr w:type="spellEnd"/>
+      <w:r>
+        <w:t xml:space="preserve">(optional: einstellbar </w:t>
+      </w:r>
+      <w:proofErr w:type="spellStart"/>
+      <w:r>
+        <w:t>before</w:t>
+      </w:r>
+      <w:proofErr w:type="spellEnd"/>
+      <w:r>
+        <w:t xml:space="preserve"> </w:t>
+      </w:r>
+      <w:proofErr w:type="spellStart"/>
+      <w:r>
+        <w:t>game</w:t>
+      </w:r>
+      <w:proofErr w:type="spellEnd"/>
+      <w:r>
+        <w:t>)</w:t>
+      </w:r>
+    </w:p>
+    <w:p>
+      <w:r>
+        <w:tab/>
+      </w:r>
+      <w:proofErr w:type="spellStart"/>
+      <w:r>
+        <w:t>Canvas</w:t>
+      </w:r>
+      <w:proofErr w:type="spellEnd"/>
+      <w:r>
+        <w:t xml:space="preserve"> (optional </w:t>
+      </w:r>
+      <w:proofErr w:type="spellStart"/>
+      <w:r>
+        <w:t>größe</w:t>
+      </w:r>
+      <w:proofErr w:type="spellEnd"/>
+      <w:r>
+        <w:t xml:space="preserve"> des </w:t>
+      </w:r>
+      <w:proofErr w:type="spellStart"/>
+      <w:r>
+        <w:t>bildschirms</w:t>
+      </w:r>
+      <w:proofErr w:type="spellEnd"/>
+      <w:r>
+        <w:t xml:space="preserve"> ändern)</w:t>
       </w:r>
     </w:p>
     <w:p>
@@ -109,14 +192,30 @@
     <w:p>
       <w:r>
         <w:tab/>
-        <w:t>Liste mit Steurungstasten der Spieler</w:t>
+        <w:t xml:space="preserve">Liste mit </w:t>
+      </w:r>
+      <w:proofErr w:type="spellStart"/>
+      <w:r>
+        <w:t>Steurungstasten</w:t>
+      </w:r>
+      <w:proofErr w:type="spellEnd"/>
+      <w:r>
+        <w:t xml:space="preserve"> der Spieler</w:t>
       </w:r>
     </w:p>
     <w:p/>
-    <w:p/>
-    <w:p>
-      <w:r>
-        <w:t>Timetable:</w:t>
+    <w:p>
+      <w:bookmarkStart w:id="0" w:name="_GoBack"/>
+      <w:bookmarkEnd w:id="0"/>
+    </w:p>
+    <w:p>
+      <w:proofErr w:type="spellStart"/>
+      <w:r>
+        <w:t>Timetable</w:t>
+      </w:r>
+      <w:proofErr w:type="spellEnd"/>
+      <w:r>
+        <w:t>:</w:t>
       </w:r>
     </w:p>
     <w:tbl>
@@ -146,7 +245,15 @@
           </w:tcPr>
           <w:p>
             <w:r>
-              <w:t>Max und Anna: Brainstorming, implementierung der Grundstruktur, der Startpage</w:t>
+              <w:t xml:space="preserve">Max und Anna: Brainstorming, </w:t>
+            </w:r>
+            <w:proofErr w:type="spellStart"/>
+            <w:r>
+              <w:t>implementierung</w:t>
+            </w:r>
+            <w:proofErr w:type="spellEnd"/>
+            <w:r>
+              <w:t xml:space="preserve"> der Grundstruktur, der Startpage</w:t>
             </w:r>
           </w:p>
           <w:p/>
@@ -169,8 +276,37 @@
           </w:tcPr>
           <w:p>
             <w:r>
-              <w:t>Max implementierung der player list und der colors</w:t>
-            </w:r>
+              <w:t xml:space="preserve">Max </w:t>
+            </w:r>
+            <w:proofErr w:type="spellStart"/>
+            <w:r>
+              <w:t>implementierung</w:t>
+            </w:r>
+            <w:proofErr w:type="spellEnd"/>
+            <w:r>
+              <w:t xml:space="preserve"> der </w:t>
+            </w:r>
+            <w:proofErr w:type="spellStart"/>
+            <w:r>
+              <w:t>player</w:t>
+            </w:r>
+            <w:proofErr w:type="spellEnd"/>
+            <w:r>
+              <w:t xml:space="preserve"> </w:t>
+            </w:r>
+            <w:proofErr w:type="spellStart"/>
+            <w:r>
+              <w:t>list</w:t>
+            </w:r>
+            <w:proofErr w:type="spellEnd"/>
+            <w:r>
+              <w:t xml:space="preserve"> und der </w:t>
+            </w:r>
+            <w:proofErr w:type="spellStart"/>
+            <w:r>
+              <w:t>colors</w:t>
+            </w:r>
+            <w:proofErr w:type="spellEnd"/>
           </w:p>
         </w:tc>
       </w:tr>
@@ -179,21 +315,47 @@
           <w:tcPr>
             <w:tcW w:w="2547" w:type="dxa"/>
           </w:tcPr>
-          <w:p/>
+          <w:p>
+            <w:r>
+              <w:t>2.12.15:12:30-13:30</w:t>
+            </w:r>
+          </w:p>
         </w:tc>
         <w:tc>
           <w:tcPr>
             <w:tcW w:w="6515" w:type="dxa"/>
           </w:tcPr>
-          <w:p/>
+          <w:p>
+            <w:r>
+              <w:t xml:space="preserve">Max Implementierung: </w:t>
+            </w:r>
+            <w:proofErr w:type="spellStart"/>
+            <w:r>
+              <w:t>page</w:t>
+            </w:r>
+            <w:proofErr w:type="spellEnd"/>
+            <w:r>
+              <w:t xml:space="preserve"> </w:t>
+            </w:r>
+            <w:proofErr w:type="spellStart"/>
+            <w:r>
+              <w:t>changing</w:t>
+            </w:r>
+            <w:proofErr w:type="spellEnd"/>
+            <w:r>
+              <w:t xml:space="preserve">, start-page </w:t>
+            </w:r>
+            <w:proofErr w:type="spellStart"/>
+            <w:r>
+              <w:t>fixed</w:t>
+            </w:r>
+            <w:proofErr w:type="spellEnd"/>
+          </w:p>
         </w:tc>
       </w:tr>
     </w:tbl>
     <w:p/>
-    <w:p>
-      <w:bookmarkStart w:id="0" w:name="_GoBack"/>
-      <w:bookmarkEnd w:id="0"/>
-    </w:p>
+    <w:p/>
     <w:sectPr>
       <w:pgSz w:w="11906" w:h="16838"/>
       <w:pgMar w:top="1417" w:right="1417" w:bottom="1134" w:left="1417" w:header="708" w:footer="708" w:gutter="0"/>

</xml_diff>